<commit_message>
momdefied title file, added typization  to the mthod arguments
</commit_message>
<xml_diff>
--- a/ArtemKorolTitle.docx
+++ b/ArtemKorolTitle.docx
@@ -169,7 +169,6 @@
           <w:rFonts w:ascii="Times New Roman" w:hAnsi="Times New Roman" w:cs="Times New Roman"/>
           <w:sz w:val="28"/>
           <w:szCs w:val="28"/>
-          <w:lang w:val="en-US"/>
         </w:rPr>
       </w:pPr>
       <w:r>
@@ -186,12 +185,9 @@
           <w:rFonts w:ascii="Times New Roman" w:hAnsi="Times New Roman" w:cs="Times New Roman"/>
           <w:sz w:val="28"/>
           <w:szCs w:val="28"/>
-          <w:lang w:val="en-US"/>
         </w:rPr>
         <w:t>1</w:t>
       </w:r>
-      <w:bookmarkStart w:id="0" w:name="_GoBack"/>
-      <w:bookmarkEnd w:id="0"/>
     </w:p>
     <w:p>
       <w:pPr>
@@ -347,7 +343,6 @@
           <w:rFonts w:ascii="Times New Roman" w:hAnsi="Times New Roman" w:cs="Times New Roman"/>
           <w:sz w:val="28"/>
           <w:szCs w:val="28"/>
-          <w:lang w:val="en-US"/>
         </w:rPr>
       </w:pPr>
       <w:r>
@@ -715,6 +710,213 @@
         </w:rPr>
         <w:t>Вінниця – 2019</w:t>
       </w:r>
+    </w:p>
+    <w:p>
+      <w:pPr>
+        <w:pStyle w:val="NormalWeb"/>
+        <w:shd w:val="clear" w:color="auto" w:fill="FFFFFF"/>
+        <w:spacing w:before="0" w:beforeAutospacing="0" w:after="240" w:afterAutospacing="0"/>
+        <w:rPr>
+          <w:rFonts w:ascii="Helvetica" w:hAnsi="Helvetica"/>
+          <w:color w:val="24292E"/>
+        </w:rPr>
+      </w:pPr>
+      <w:r>
+        <w:rPr>
+          <w:rFonts w:ascii="Helvetica" w:hAnsi="Helvetica"/>
+          <w:color w:val="24292E"/>
+        </w:rPr>
+        <w:lastRenderedPageBreak/>
+        <w:t>Korol Artem</w:t>
+      </w:r>
+    </w:p>
+    <w:p>
+      <w:pPr>
+        <w:pStyle w:val="NormalWeb"/>
+        <w:shd w:val="clear" w:color="auto" w:fill="FFFFFF"/>
+        <w:spacing w:before="0" w:beforeAutospacing="0" w:after="240" w:afterAutospacing="0"/>
+        <w:rPr>
+          <w:rFonts w:ascii="Helvetica" w:hAnsi="Helvetica"/>
+          <w:color w:val="24292E"/>
+        </w:rPr>
+      </w:pPr>
+      <w:r>
+        <w:rPr>
+          <w:rFonts w:ascii="Helvetica" w:hAnsi="Helvetica"/>
+          <w:color w:val="24292E"/>
+        </w:rPr>
+        <w:t>Group Б17_D/122A</w:t>
+      </w:r>
+    </w:p>
+    <w:p>
+      <w:pPr>
+        <w:pStyle w:val="NormalWeb"/>
+        <w:shd w:val="clear" w:color="auto" w:fill="FFFFFF"/>
+        <w:spacing w:before="0" w:beforeAutospacing="0" w:after="240" w:afterAutospacing="0"/>
+        <w:rPr>
+          <w:rFonts w:ascii="Helvetica" w:hAnsi="Helvetica"/>
+          <w:color w:val="24292E"/>
+        </w:rPr>
+      </w:pPr>
+      <w:r>
+        <w:rPr>
+          <w:rFonts w:ascii="Helvetica" w:hAnsi="Helvetica"/>
+          <w:color w:val="24292E"/>
+        </w:rPr>
+        <w:t>Variant #5</w:t>
+      </w:r>
+    </w:p>
+    <w:p>
+      <w:pPr>
+        <w:pStyle w:val="NormalWeb"/>
+        <w:shd w:val="clear" w:color="auto" w:fill="FFFFFF"/>
+        <w:spacing w:before="0" w:beforeAutospacing="0" w:after="240" w:afterAutospacing="0"/>
+        <w:rPr>
+          <w:rFonts w:ascii="Helvetica" w:hAnsi="Helvetica"/>
+          <w:color w:val="24292E"/>
+        </w:rPr>
+      </w:pPr>
+      <w:r>
+        <w:rPr>
+          <w:rFonts w:ascii="Helvetica" w:hAnsi="Helvetica"/>
+          <w:color w:val="24292E"/>
+        </w:rPr>
+        <w:t>Class description: This class is contains four static methods that perform arithmetic computations based on the single argument that is parsed to as a paramter to method call. The purpose this class serves is completely educational has the aim to help student grasp meaning of writing documentation/description of the class/method</w:t>
+      </w:r>
+    </w:p>
+    <w:p>
+      <w:pPr>
+        <w:pStyle w:val="NormalWeb"/>
+        <w:shd w:val="clear" w:color="auto" w:fill="FFFFFF"/>
+        <w:spacing w:before="0" w:beforeAutospacing="0" w:after="240" w:afterAutospacing="0"/>
+        <w:rPr>
+          <w:rFonts w:ascii="Helvetica" w:hAnsi="Helvetica"/>
+          <w:color w:val="24292E"/>
+        </w:rPr>
+      </w:pPr>
+      <w:r>
+        <w:rPr>
+          <w:rFonts w:ascii="Helvetica" w:hAnsi="Helvetica"/>
+          <w:color w:val="24292E"/>
+        </w:rPr>
+        <w:t>'ComputeFirst' method description: This method takes an argument of type float and performs following computations: y=x^4</w:t>
+      </w:r>
+      <w:r>
+        <w:rPr>
+          <w:rStyle w:val="Emphasis"/>
+          <w:rFonts w:ascii="Helvetica" w:hAnsi="Helvetica"/>
+          <w:color w:val="24292E"/>
+        </w:rPr>
+        <w:t>4.769+x^3</w:t>
+      </w:r>
+      <w:r>
+        <w:rPr>
+          <w:rFonts w:ascii="Helvetica" w:hAnsi="Helvetica"/>
+          <w:color w:val="24292E"/>
+        </w:rPr>
+        <w:t>4.159-x^2</w:t>
+      </w:r>
+      <w:r>
+        <w:rPr>
+          <w:rStyle w:val="Emphasis"/>
+          <w:rFonts w:ascii="Helvetica" w:hAnsi="Helvetica"/>
+          <w:color w:val="24292E"/>
+        </w:rPr>
+        <w:t>2.745+x</w:t>
+      </w:r>
+      <w:r>
+        <w:rPr>
+          <w:rFonts w:ascii="Helvetica" w:hAnsi="Helvetica"/>
+          <w:color w:val="24292E"/>
+        </w:rPr>
+        <w:t>4.503 value of an rgument should be in range of(-inf,2.853] and [88.069, +inf)</w:t>
+      </w:r>
+    </w:p>
+    <w:p>
+      <w:pPr>
+        <w:pStyle w:val="NormalWeb"/>
+        <w:shd w:val="clear" w:color="auto" w:fill="FFFFFF"/>
+        <w:spacing w:before="0" w:beforeAutospacing="0" w:after="240" w:afterAutospacing="0"/>
+        <w:rPr>
+          <w:rFonts w:ascii="Helvetica" w:hAnsi="Helvetica"/>
+          <w:color w:val="24292E"/>
+        </w:rPr>
+      </w:pPr>
+      <w:r>
+        <w:rPr>
+          <w:rFonts w:ascii="Helvetica" w:hAnsi="Helvetica"/>
+          <w:color w:val="24292E"/>
+        </w:rPr>
+        <w:t>'ComputeSecond' description: This method takes an argument of type float and performs following computations: y=x^3</w:t>
+      </w:r>
+      <w:r>
+        <w:rPr>
+          <w:rStyle w:val="Emphasis"/>
+          <w:rFonts w:ascii="Helvetica" w:hAnsi="Helvetica"/>
+          <w:color w:val="24292E"/>
+        </w:rPr>
+        <w:t>2.027-x^2</w:t>
+      </w:r>
+      <w:r>
+        <w:rPr>
+          <w:rFonts w:ascii="Helvetica" w:hAnsi="Helvetica"/>
+          <w:color w:val="24292E"/>
+        </w:rPr>
+        <w:t>2.578+x*6.966 value of an rgument should be in range of(-inf,2.853] and [88.069, +inf)</w:t>
+      </w:r>
+    </w:p>
+    <w:p>
+      <w:pPr>
+        <w:pStyle w:val="NormalWeb"/>
+        <w:shd w:val="clear" w:color="auto" w:fill="FFFFFF"/>
+        <w:spacing w:before="0" w:beforeAutospacing="0" w:after="240" w:afterAutospacing="0"/>
+        <w:rPr>
+          <w:rFonts w:ascii="Helvetica" w:hAnsi="Helvetica"/>
+          <w:color w:val="24292E"/>
+        </w:rPr>
+      </w:pPr>
+      <w:r>
+        <w:rPr>
+          <w:rFonts w:ascii="Helvetica" w:hAnsi="Helvetica"/>
+          <w:color w:val="24292E"/>
+        </w:rPr>
+        <w:t>'ComputeThird' method description: This method takes an argument of type float and performs following computations: y=x^2</w:t>
+      </w:r>
+      <w:r>
+        <w:rPr>
+          <w:rStyle w:val="Emphasis"/>
+          <w:rFonts w:ascii="Helvetica" w:hAnsi="Helvetica"/>
+          <w:color w:val="24292E"/>
+        </w:rPr>
+        <w:t>1.575+x</w:t>
+      </w:r>
+      <w:r>
+        <w:rPr>
+          <w:rFonts w:ascii="Helvetica" w:hAnsi="Helvetica"/>
+          <w:color w:val="24292E"/>
+        </w:rPr>
+        <w:t>3.894 value of an rgument should be in range of(-inf,2.853] and [88.069, +inf)</w:t>
+      </w:r>
+    </w:p>
+    <w:p>
+      <w:pPr>
+        <w:pStyle w:val="NormalWeb"/>
+        <w:shd w:val="clear" w:color="auto" w:fill="FFFFFF"/>
+        <w:spacing w:before="0" w:beforeAutospacing="0"/>
+        <w:rPr>
+          <w:rFonts w:ascii="Helvetica" w:hAnsi="Helvetica"/>
+          <w:color w:val="24292E"/>
+        </w:rPr>
+      </w:pPr>
+      <w:r>
+        <w:rPr>
+          <w:rFonts w:ascii="Helvetica" w:hAnsi="Helvetica"/>
+          <w:color w:val="24292E"/>
+        </w:rPr>
+        <w:t>'ComputeFourth' method description: This method takes an argument of type float and performs following computations: y=x*2.644 value of an rgument should be in range of(-inf,2.853] and [88.069, +inf)</w:t>
+      </w:r>
+      <w:bookmarkStart w:id="0" w:name="_GoBack"/>
+      <w:bookmarkEnd w:id="0"/>
     </w:p>
     <w:sectPr>
       <w:pgSz w:w="11906" w:h="16838"/>
@@ -849,6 +1051,7 @@
     <w:lsdException w:name="HTML Sample" w:semiHidden="1" w:unhideWhenUsed="1"/>
     <w:lsdException w:name="HTML Typewriter" w:semiHidden="1" w:unhideWhenUsed="1"/>
     <w:lsdException w:name="HTML Variable" w:semiHidden="1" w:unhideWhenUsed="1"/>
+    <w:lsdException w:name="Normal Table" w:semiHidden="1" w:unhideWhenUsed="1"/>
     <w:lsdException w:name="annotation subject" w:semiHidden="1" w:unhideWhenUsed="1"/>
     <w:lsdException w:name="No List" w:semiHidden="1" w:unhideWhenUsed="1"/>
     <w:lsdException w:name="Outline List 1" w:semiHidden="1" w:unhideWhenUsed="1"/>
@@ -895,8 +1098,10 @@
     <w:lsdException w:name="Table Subtle 2" w:semiHidden="1" w:unhideWhenUsed="1"/>
     <w:lsdException w:name="Table Web 1" w:semiHidden="1" w:unhideWhenUsed="1"/>
     <w:lsdException w:name="Table Web 2" w:semiHidden="1" w:unhideWhenUsed="1"/>
+    <w:lsdException w:name="Table Web 3" w:semiHidden="1" w:unhideWhenUsed="1"/>
     <w:lsdException w:name="Balloon Text" w:semiHidden="1" w:unhideWhenUsed="1"/>
     <w:lsdException w:name="Table Grid" w:uiPriority="39"/>
+    <w:lsdException w:name="Table Theme" w:semiHidden="1" w:unhideWhenUsed="1"/>
     <w:lsdException w:name="Placeholder Text" w:semiHidden="1"/>
     <w:lsdException w:name="No Spacing" w:uiPriority="1" w:qFormat="1"/>
     <w:lsdException w:name="Light Shading" w:uiPriority="60"/>
@@ -1155,6 +1360,33 @@
     <w:uiPriority w:val="99"/>
     <w:semiHidden/>
     <w:unhideWhenUsed/>
+  </w:style>
+  <w:style w:type="paragraph" w:styleId="NormalWeb">
+    <w:name w:val="Normal (Web)"/>
+    <w:basedOn w:val="Normal"/>
+    <w:uiPriority w:val="99"/>
+    <w:unhideWhenUsed/>
+    <w:rsid w:val="00CC777B"/>
+    <w:pPr>
+      <w:spacing w:before="100" w:beforeAutospacing="1" w:after="100" w:afterAutospacing="1" w:line="240" w:lineRule="auto"/>
+    </w:pPr>
+    <w:rPr>
+      <w:rFonts w:ascii="Times New Roman" w:eastAsia="Times New Roman" w:hAnsi="Times New Roman" w:cs="Times New Roman"/>
+      <w:sz w:val="24"/>
+      <w:szCs w:val="24"/>
+      <w:lang w:val="en-UA"/>
+    </w:rPr>
+  </w:style>
+  <w:style w:type="character" w:styleId="Emphasis">
+    <w:name w:val="Emphasis"/>
+    <w:basedOn w:val="DefaultParagraphFont"/>
+    <w:uiPriority w:val="20"/>
+    <w:qFormat/>
+    <w:rsid w:val="00CC777B"/>
+    <w:rPr>
+      <w:i/>
+      <w:iCs/>
+    </w:rPr>
   </w:style>
 </w:styles>
 </file>
@@ -1455,21 +1687,6 @@
 </file>
 
 <file path=customXml/item1.xml><?xml version="1.0" encoding="utf-8"?>
-<p:properties xmlns:p="http://schemas.microsoft.com/office/2006/metadata/properties" xmlns:xsi="http://www.w3.org/2001/XMLSchema-instance" xmlns:pc="http://schemas.microsoft.com/office/infopath/2007/PartnerControls">
-  <documentManagement/>
-</p:properties>
-</file>
-
-<file path=customXml/item2.xml><?xml version="1.0" encoding="utf-8"?>
-<?mso-contentType ?>
-<FormTemplates xmlns="http://schemas.microsoft.com/sharepoint/v3/contenttype/forms">
-  <Display>DocumentLibraryForm</Display>
-  <Edit>DocumentLibraryForm</Edit>
-  <New>DocumentLibraryForm</New>
-</FormTemplates>
-</file>
-
-<file path=customXml/item3.xml><?xml version="1.0" encoding="utf-8"?>
 <ct:contentTypeSchema xmlns:ct="http://schemas.microsoft.com/office/2006/metadata/contentType" xmlns:ma="http://schemas.microsoft.com/office/2006/metadata/properties/metaAttributes" ct:_="" ma:_="" ma:contentTypeName="Документ" ma:contentTypeID="0x010100F86E957BF0B58945B3730A303B870147" ma:contentTypeVersion="10" ma:contentTypeDescription="Створення нового документа." ma:contentTypeScope="" ma:versionID="8d0580f91851b9cda9ee0301af2edfeb">
   <xsd:schema xmlns:xsd="http://www.w3.org/2001/XMLSchema" xmlns:xs="http://www.w3.org/2001/XMLSchema" xmlns:p="http://schemas.microsoft.com/office/2006/metadata/properties" xmlns:ns3="436f0c53-74e9-4a70-8ac0-524a27d09d05" xmlns:ns4="6299c396-9060-4560-979f-8f005f929651" targetNamespace="http://schemas.microsoft.com/office/2006/metadata/properties" ma:root="true" ma:fieldsID="5f56eb31f915e2637e97de11388e5de8" ns3:_="" ns4:_="">
     <xsd:import namespace="436f0c53-74e9-4a70-8ac0-524a27d09d05"/>
@@ -1672,24 +1889,22 @@
 </ct:contentTypeSchema>
 </file>
 
-<file path=customXml/itemProps1.xml><?xml version="1.0" encoding="utf-8"?>
-<ds:datastoreItem xmlns:ds="http://schemas.openxmlformats.org/officeDocument/2006/customXml" ds:itemID="{A9A8EAEE-CEFB-4613-9839-576B4665C430}">
-  <ds:schemaRefs>
-    <ds:schemaRef ds:uri="http://schemas.microsoft.com/office/2006/metadata/properties"/>
-    <ds:schemaRef ds:uri="http://schemas.microsoft.com/office/infopath/2007/PartnerControls"/>
-  </ds:schemaRefs>
-</ds:datastoreItem>
+<file path=customXml/item2.xml><?xml version="1.0" encoding="utf-8"?>
+<?mso-contentType ?>
+<FormTemplates xmlns="http://schemas.microsoft.com/sharepoint/v3/contenttype/forms">
+  <Display>DocumentLibraryForm</Display>
+  <Edit>DocumentLibraryForm</Edit>
+  <New>DocumentLibraryForm</New>
+</FormTemplates>
 </file>
 
-<file path=customXml/itemProps2.xml><?xml version="1.0" encoding="utf-8"?>
-<ds:datastoreItem xmlns:ds="http://schemas.openxmlformats.org/officeDocument/2006/customXml" ds:itemID="{5D448C5A-D966-46CD-AEAD-C5E7E0C63F42}">
-  <ds:schemaRefs>
-    <ds:schemaRef ds:uri="http://schemas.microsoft.com/sharepoint/v3/contenttype/forms"/>
-  </ds:schemaRefs>
-</ds:datastoreItem>
+<file path=customXml/item3.xml><?xml version="1.0" encoding="utf-8"?>
+<p:properties xmlns:p="http://schemas.microsoft.com/office/2006/metadata/properties" xmlns:xsi="http://www.w3.org/2001/XMLSchema-instance" xmlns:pc="http://schemas.microsoft.com/office/infopath/2007/PartnerControls">
+  <documentManagement/>
+</p:properties>
 </file>
 
-<file path=customXml/itemProps3.xml><?xml version="1.0" encoding="utf-8"?>
+<file path=customXml/itemProps1.xml><?xml version="1.0" encoding="utf-8"?>
 <ds:datastoreItem xmlns:ds="http://schemas.openxmlformats.org/officeDocument/2006/customXml" ds:itemID="{562CC3D4-CA12-43F9-95D5-2CD35FB6A932}">
   <ds:schemaRefs>
     <ds:schemaRef ds:uri="http://schemas.microsoft.com/office/2006/metadata/contentType"/>
@@ -1706,4 +1921,21 @@
     <ds:schemaRef ds:uri="http://schemas.microsoft.com/internal/obd"/>
   </ds:schemaRefs>
 </ds:datastoreItem>
+</file>
+
+<file path=customXml/itemProps2.xml><?xml version="1.0" encoding="utf-8"?>
+<ds:datastoreItem xmlns:ds="http://schemas.openxmlformats.org/officeDocument/2006/customXml" ds:itemID="{5D448C5A-D966-46CD-AEAD-C5E7E0C63F42}">
+  <ds:schemaRefs>
+    <ds:schemaRef ds:uri="http://schemas.microsoft.com/sharepoint/v3/contenttype/forms"/>
+  </ds:schemaRefs>
+</ds:datastoreItem>
+</file>
+
+<file path=customXml/itemProps3.xml><?xml version="1.0" encoding="utf-8"?>
+<ds:datastoreItem xmlns:ds="http://schemas.openxmlformats.org/officeDocument/2006/customXml" ds:itemID="{A9A8EAEE-CEFB-4613-9839-576B4665C430}">
+  <ds:schemaRefs>
+    <ds:schemaRef ds:uri="http://schemas.microsoft.com/office/2006/metadata/properties"/>
+    <ds:schemaRef ds:uri="http://schemas.microsoft.com/office/infopath/2007/PartnerControls"/>
+  </ds:schemaRefs>
+</ds:datastoreItem>
 </file>
</xml_diff>